<commit_message>
edited file for review
</commit_message>
<xml_diff>
--- a/Project Takeaways.docx
+++ b/Project Takeaways.docx
@@ -2037,13 +2037,20 @@
       <w:r>
         <w:t>pie chart shows the breakdown by industry at the end of 2021.</w:t>
       </w:r>
+      <w:r>
+        <w:t xml:space="preserve"> As you can see, the tech industries in the S&amp;P are clearly outperforming every sector by a large margin. Something we originally assumed was that this may be something that also translates into the dividend yield of the actual stocks in the market, but we soon realized that was not the case. As you can see in the bar chart below, the mean dividend yield by sector is visualized. By doing this simple analysis, we can see that it is the Telecommunication Services sector that actually paid the biggest dividend out of the 500 companies in S&amp;P 500.</w:t>
+      </w:r>
     </w:p>
+    <w:p/>
     <w:p>
       <w:r>
+        <w:rPr>
+          <w:noProof/>
+        </w:rPr>
         <w:drawing>
-          <wp:inline distT="0" distB="0" distL="0" distR="0" wp14:anchorId="66286181" wp14:editId="3631743F">
-            <wp:extent cx="5076825" cy="2495550"/>
-            <wp:effectExtent l="0" t="0" r="9525" b="0"/>
+          <wp:inline distT="0" distB="0" distL="0" distR="0" wp14:anchorId="66286181" wp14:editId="536DA81D">
+            <wp:extent cx="4575378" cy="2249060"/>
+            <wp:effectExtent l="0" t="0" r="0" b="0"/>
             <wp:docPr id="13" name="Picture 13" descr="Chart, pie chart&#10;&#10;Description automatically generated"/>
             <wp:cNvGraphicFramePr>
               <a:graphicFrameLocks xmlns:a="http://schemas.openxmlformats.org/drawingml/2006/main" noChangeAspect="1"/>
@@ -2064,7 +2071,7 @@
                   <pic:spPr>
                     <a:xfrm>
                       <a:off x="0" y="0"/>
-                      <a:ext cx="5076825" cy="2495550"/>
+                      <a:ext cx="4597047" cy="2259711"/>
                     </a:xfrm>
                     <a:prstGeom prst="rect">
                       <a:avLst/>
@@ -2077,15 +2084,77 @@
         </w:drawing>
       </w:r>
     </w:p>
-    <w:p/>
     <w:p>
       <w:r>
-        <w:t>5) question five was a bonus idea trying to find if these indexes have a correlation to one another, if we were to pursue this question, we would have to research the methodology to do so.</w:t>
+        <w:rPr>
+          <w:noProof/>
+        </w:rPr>
+        <w:drawing>
+          <wp:inline distT="0" distB="0" distL="0" distR="0" wp14:anchorId="052FE10B" wp14:editId="39189E7B">
+            <wp:extent cx="2727297" cy="2864245"/>
+            <wp:effectExtent l="0" t="0" r="0" b="0"/>
+            <wp:docPr id="6" name="Picture 6" descr="Chart, bar chart&#10;&#10;Description automatically generated"/>
+            <wp:cNvGraphicFramePr>
+              <a:graphicFrameLocks xmlns:a="http://schemas.openxmlformats.org/drawingml/2006/main" noChangeAspect="1"/>
+            </wp:cNvGraphicFramePr>
+            <a:graphic xmlns:a="http://schemas.openxmlformats.org/drawingml/2006/main">
+              <a:graphicData uri="http://schemas.openxmlformats.org/drawingml/2006/picture">
+                <pic:pic xmlns:pic="http://schemas.openxmlformats.org/drawingml/2006/picture">
+                  <pic:nvPicPr>
+                    <pic:cNvPr id="6" name="Picture 6" descr="Chart, bar chart&#10;&#10;Description automatically generated"/>
+                    <pic:cNvPicPr>
+                      <a:picLocks noChangeAspect="1" noChangeArrowheads="1"/>
+                    </pic:cNvPicPr>
+                  </pic:nvPicPr>
+                  <pic:blipFill>
+                    <a:blip r:embed="rId13">
+                      <a:extLst>
+                        <a:ext uri="{28A0092B-C50C-407E-A947-70E740481C1C}">
+                          <a14:useLocalDpi xmlns:a14="http://schemas.microsoft.com/office/drawing/2010/main" val="0"/>
+                        </a:ext>
+                      </a:extLst>
+                    </a:blip>
+                    <a:srcRect/>
+                    <a:stretch>
+                      <a:fillRect/>
+                    </a:stretch>
+                  </pic:blipFill>
+                  <pic:spPr bwMode="auto">
+                    <a:xfrm>
+                      <a:off x="0" y="0"/>
+                      <a:ext cx="2736448" cy="2873856"/>
+                    </a:xfrm>
+                    <a:prstGeom prst="rect">
+                      <a:avLst/>
+                    </a:prstGeom>
+                    <a:noFill/>
+                    <a:ln>
+                      <a:noFill/>
+                    </a:ln>
+                  </pic:spPr>
+                </pic:pic>
+              </a:graphicData>
+            </a:graphic>
+          </wp:inline>
+        </w:drawing>
       </w:r>
     </w:p>
     <w:p/>
     <w:p>
       <w:r>
+        <w:lastRenderedPageBreak/>
+        <w:t xml:space="preserve">5) question five was a bonus idea trying to find if these indexes have a correlation to one another, if we were to pursue this question, we </w:t>
+      </w:r>
+      <w:r>
+        <w:t>will</w:t>
+      </w:r>
+      <w:r>
+        <w:t xml:space="preserve"> have to research the methodology to do so.</w:t>
+      </w:r>
+    </w:p>
+    <w:p/>
+    <w:p>
+      <w:r>
         <w:t xml:space="preserve">Bonus </w:t>
       </w:r>
       <w:r>
@@ -2139,7 +2208,6 @@
     </w:p>
     <w:p>
       <w:r>
-        <w:lastRenderedPageBreak/>
         <w:t>- Making the presentation look attractive was not something fully taught and a lot of self research was need.</w:t>
       </w:r>
     </w:p>

</xml_diff>

<commit_message>
finished changing charts and editing doc
</commit_message>
<xml_diff>
--- a/Project Takeaways.docx
+++ b/Project Takeaways.docx
@@ -2090,10 +2090,10 @@
           <w:noProof/>
         </w:rPr>
         <w:drawing>
-          <wp:inline distT="0" distB="0" distL="0" distR="0" wp14:anchorId="052FE10B" wp14:editId="39189E7B">
-            <wp:extent cx="2727297" cy="2864245"/>
-            <wp:effectExtent l="0" t="0" r="0" b="0"/>
-            <wp:docPr id="6" name="Picture 6" descr="Chart, bar chart&#10;&#10;Description automatically generated"/>
+          <wp:inline distT="0" distB="0" distL="0" distR="0" wp14:anchorId="613D5156" wp14:editId="7D9874D2">
+            <wp:extent cx="2798859" cy="2941046"/>
+            <wp:effectExtent l="0" t="0" r="1905" b="0"/>
+            <wp:docPr id="2" name="Picture 2" descr="Chart, bar chart&#10;&#10;Description automatically generated"/>
             <wp:cNvGraphicFramePr>
               <a:graphicFrameLocks xmlns:a="http://schemas.openxmlformats.org/drawingml/2006/main" noChangeAspect="1"/>
             </wp:cNvGraphicFramePr>
@@ -2101,36 +2101,23 @@
               <a:graphicData uri="http://schemas.openxmlformats.org/drawingml/2006/picture">
                 <pic:pic xmlns:pic="http://schemas.openxmlformats.org/drawingml/2006/picture">
                   <pic:nvPicPr>
-                    <pic:cNvPr id="6" name="Picture 6" descr="Chart, bar chart&#10;&#10;Description automatically generated"/>
-                    <pic:cNvPicPr>
-                      <a:picLocks noChangeAspect="1" noChangeArrowheads="1"/>
-                    </pic:cNvPicPr>
+                    <pic:cNvPr id="2" name="Picture 2" descr="Chart, bar chart&#10;&#10;Description automatically generated"/>
+                    <pic:cNvPicPr/>
                   </pic:nvPicPr>
                   <pic:blipFill>
-                    <a:blip r:embed="rId13">
-                      <a:extLst>
-                        <a:ext uri="{28A0092B-C50C-407E-A947-70E740481C1C}">
-                          <a14:useLocalDpi xmlns:a14="http://schemas.microsoft.com/office/drawing/2010/main" val="0"/>
-                        </a:ext>
-                      </a:extLst>
-                    </a:blip>
-                    <a:srcRect/>
+                    <a:blip r:embed="rId13"/>
                     <a:stretch>
                       <a:fillRect/>
                     </a:stretch>
                   </pic:blipFill>
-                  <pic:spPr bwMode="auto">
+                  <pic:spPr>
                     <a:xfrm>
                       <a:off x="0" y="0"/>
-                      <a:ext cx="2736448" cy="2873856"/>
+                      <a:ext cx="2814915" cy="2957918"/>
                     </a:xfrm>
                     <a:prstGeom prst="rect">
                       <a:avLst/>
                     </a:prstGeom>
-                    <a:noFill/>
-                    <a:ln>
-                      <a:noFill/>
-                    </a:ln>
                   </pic:spPr>
                 </pic:pic>
               </a:graphicData>
@@ -2139,7 +2126,6 @@
         </w:drawing>
       </w:r>
     </w:p>
-    <w:p/>
     <w:p>
       <w:r>
         <w:lastRenderedPageBreak/>

</xml_diff>

<commit_message>
adding pie chart to doc
</commit_message>
<xml_diff>
--- a/Project Takeaways.docx
+++ b/Project Takeaways.docx
@@ -2023,6 +2023,46 @@
     </w:p>
     <w:p>
       <w:r>
+        <w:drawing>
+          <wp:inline distT="0" distB="0" distL="0" distR="0" wp14:anchorId="617EDE25" wp14:editId="5B1D2D12">
+            <wp:extent cx="4484536" cy="1801106"/>
+            <wp:effectExtent l="0" t="0" r="0" b="8890"/>
+            <wp:docPr id="5" name="Picture 5" descr="Chart, pie chart&#10;&#10;Description automatically generated"/>
+            <wp:cNvGraphicFramePr>
+              <a:graphicFrameLocks xmlns:a="http://schemas.openxmlformats.org/drawingml/2006/main" noChangeAspect="1"/>
+            </wp:cNvGraphicFramePr>
+            <a:graphic xmlns:a="http://schemas.openxmlformats.org/drawingml/2006/main">
+              <a:graphicData uri="http://schemas.openxmlformats.org/drawingml/2006/picture">
+                <pic:pic xmlns:pic="http://schemas.openxmlformats.org/drawingml/2006/picture">
+                  <pic:nvPicPr>
+                    <pic:cNvPr id="5" name="Picture 5" descr="Chart, pie chart&#10;&#10;Description automatically generated"/>
+                    <pic:cNvPicPr/>
+                  </pic:nvPicPr>
+                  <pic:blipFill>
+                    <a:blip r:embed="rId12"/>
+                    <a:stretch>
+                      <a:fillRect/>
+                    </a:stretch>
+                  </pic:blipFill>
+                  <pic:spPr>
+                    <a:xfrm>
+                      <a:off x="0" y="0"/>
+                      <a:ext cx="4500085" cy="1807351"/>
+                    </a:xfrm>
+                    <a:prstGeom prst="rect">
+                      <a:avLst/>
+                    </a:prstGeom>
+                  </pic:spPr>
+                </pic:pic>
+              </a:graphicData>
+            </a:graphic>
+          </wp:inline>
+        </w:drawing>
+      </w:r>
+    </w:p>
+    <w:p/>
+    <w:p>
+      <w:r>
         <w:t>Since market cap was not part of the data pulled from Yahoo, w</w:t>
       </w:r>
       <w:r>
@@ -2041,6 +2081,7 @@
         <w:t xml:space="preserve"> As you can see, the tech industries in the S&amp;P are clearly outperforming every sector by a large margin. Something we originally assumed was that this may be something that also translates into the dividend yield of the actual stocks in the market, but we soon realized that was not the case. As you can see in the bar chart below, the mean dividend yield by sector is visualized. By doing this simple analysis, we can see that it is the Telecommunication Services sector that actually paid the biggest dividend out of the 500 companies in S&amp;P 500.</w:t>
       </w:r>
     </w:p>
+    <w:p/>
     <w:p/>
     <w:p>
       <w:r>
@@ -2063,7 +2104,7 @@
                     <pic:cNvPicPr/>
                   </pic:nvPicPr>
                   <pic:blipFill>
-                    <a:blip r:embed="rId12"/>
+                    <a:blip r:embed="rId13"/>
                     <a:stretch>
                       <a:fillRect/>
                     </a:stretch>
@@ -2089,6 +2130,7 @@
         <w:rPr>
           <w:noProof/>
         </w:rPr>
+        <w:lastRenderedPageBreak/>
         <w:drawing>
           <wp:inline distT="0" distB="0" distL="0" distR="0" wp14:anchorId="613D5156" wp14:editId="7D9874D2">
             <wp:extent cx="2798859" cy="2941046"/>
@@ -2105,7 +2147,7 @@
                     <pic:cNvPicPr/>
                   </pic:nvPicPr>
                   <pic:blipFill>
-                    <a:blip r:embed="rId13"/>
+                    <a:blip r:embed="rId14"/>
                     <a:stretch>
                       <a:fillRect/>
                     </a:stretch>
@@ -2128,7 +2170,6 @@
     </w:p>
     <w:p>
       <w:r>
-        <w:lastRenderedPageBreak/>
         <w:t xml:space="preserve">5) question five was a bonus idea trying to find if these indexes have a correlation to one another, if we were to pursue this question, we </w:t>
       </w:r>
       <w:r>

</xml_diff>